<commit_message>
Updated JMH comparison doc
</commit_message>
<xml_diff>
--- a/docs/Comparing JMH and manual performance measurements.docx
+++ b/docs/Comparing JMH and manual performance measurements.docx
@@ -2061,6 +2061,70 @@
         <w:rPr>
           <w:rtl w:val="0"/>
         </w:rPr>
+      </w:r>
+    </w:p>
+    <w:p>
+      <w:pPr>
+        <w:pStyle w:val="Heading1"/>
+        <w:rPr/>
+      </w:pPr>
+      <w:bookmarkStart w:colFirst="0" w:colLast="0" w:name="_dxxu8uwyml6j" w:id="5"/>
+      <w:bookmarkEnd w:id="5"/>
+      <w:r>
+        <w:rPr>
+          <w:rtl w:val="0"/>
+        </w:rPr>
+        <w:t xml:space="preserve">Summary</w:t>
+      </w:r>
+    </w:p>
+    <w:p>
+      <w:pPr>
+        <w:rPr/>
+      </w:pPr>
+      <w:r>
+        <w:rPr>
+          <w:rtl w:val="0"/>
+        </w:rPr>
+        <w:t xml:space="preserve">As we can see, in most cases the results given from JMH are much higher than the measured from the PL itself except for some abnormally high </w:t>
+      </w:r>
+      <w:r>
+        <w:rPr>
+          <w:b w:val="1"/>
+          <w:rtl w:val="0"/>
+        </w:rPr>
+        <w:t xml:space="preserve">insertionSort</w:t>
+      </w:r>
+      <w:r>
+        <w:rPr>
+          <w:rtl w:val="0"/>
+        </w:rPr>
+        <w:t xml:space="preserve"> result for Dart. Moreover, the JMH values are not representative among themselves (</w:t>
+      </w:r>
+      <w:r>
+        <w:rPr>
+          <w:b w:val="1"/>
+          <w:rtl w:val="0"/>
+        </w:rPr>
+        <w:t xml:space="preserve">countingSort</w:t>
+      </w:r>
+      <w:r>
+        <w:rPr>
+          <w:rtl w:val="0"/>
+        </w:rPr>
+        <w:t xml:space="preserve"> somehow takes more time than </w:t>
+      </w:r>
+      <w:r>
+        <w:rPr>
+          <w:b w:val="1"/>
+          <w:rtl w:val="0"/>
+        </w:rPr>
+        <w:t xml:space="preserve">insertionSort</w:t>
+      </w:r>
+      <w:r>
+        <w:rPr>
+          <w:rtl w:val="0"/>
+        </w:rPr>
+        <w:t xml:space="preserve">) and therefore cannot be considered as a good characteristic for comparing programming languages.</w:t>
       </w:r>
     </w:p>
     <w:sectPr>

</xml_diff>